<commit_message>
update c++ study notes
</commit_message>
<xml_diff>
--- a/C++Note2.docx
+++ b/C++Note2.docx
@@ -22,11 +22,19 @@
           <w:sz w:val="28"/>
         </w:rPr>
       </w:pPr>
-      <w:r>
-        <w:rPr>
-          <w:sz w:val="28"/>
-        </w:rPr>
-        <w:t xml:space="preserve">c++ </w:t>
+      <w:proofErr w:type="spellStart"/>
+      <w:r>
+        <w:rPr>
+          <w:sz w:val="28"/>
+        </w:rPr>
+        <w:t>c++</w:t>
+      </w:r>
+      <w:proofErr w:type="spellEnd"/>
+      <w:r>
+        <w:rPr>
+          <w:sz w:val="28"/>
+        </w:rPr>
+        <w:t xml:space="preserve"> </w:t>
       </w:r>
       <w:r>
         <w:rPr>
@@ -71,6 +79,7 @@
         </w:rPr>
         <w:t xml:space="preserve"> </w:t>
       </w:r>
+      <w:proofErr w:type="spellStart"/>
       <w:r>
         <w:rPr>
           <w:rFonts w:hint="eastAsia"/>
@@ -78,6 +87,7 @@
         </w:rPr>
         <w:t>int</w:t>
       </w:r>
+      <w:proofErr w:type="spellEnd"/>
       <w:r>
         <w:rPr>
           <w:sz w:val="28"/>
@@ -186,6 +196,7 @@
         </w:rPr>
         <w:t xml:space="preserve"> </w:t>
       </w:r>
+      <w:proofErr w:type="spellStart"/>
       <w:r>
         <w:rPr>
           <w:rFonts w:hint="eastAsia"/>
@@ -193,6 +204,7 @@
         </w:rPr>
         <w:t>int</w:t>
       </w:r>
+      <w:proofErr w:type="spellEnd"/>
       <w:r>
         <w:rPr>
           <w:sz w:val="28"/>
@@ -272,11 +284,19 @@
           <w:sz w:val="28"/>
         </w:rPr>
       </w:pPr>
-      <w:r>
-        <w:rPr>
-          <w:sz w:val="28"/>
-        </w:rPr>
-        <w:t xml:space="preserve">c++ </w:t>
+      <w:proofErr w:type="spellStart"/>
+      <w:r>
+        <w:rPr>
+          <w:sz w:val="28"/>
+        </w:rPr>
+        <w:t>c++</w:t>
+      </w:r>
+      <w:proofErr w:type="spellEnd"/>
+      <w:r>
+        <w:rPr>
+          <w:sz w:val="28"/>
+        </w:rPr>
+        <w:t xml:space="preserve"> </w:t>
       </w:r>
       <w:r>
         <w:rPr>
@@ -407,12 +427,14 @@
         </w:rPr>
         <w:t>在</w:t>
       </w:r>
+      <w:proofErr w:type="spellStart"/>
       <w:r>
         <w:rPr>
           <w:sz w:val="28"/>
         </w:rPr>
         <w:t>c++</w:t>
       </w:r>
+      <w:proofErr w:type="spellEnd"/>
       <w:r>
         <w:rPr>
           <w:sz w:val="28"/>
@@ -659,12 +681,21 @@
           <w:sz w:val="28"/>
         </w:rPr>
       </w:pPr>
-      <w:r>
-        <w:rPr>
-          <w:color w:val="FF0000"/>
-          <w:sz w:val="28"/>
-        </w:rPr>
-        <w:t xml:space="preserve">c++ </w:t>
+      <w:proofErr w:type="spellStart"/>
+      <w:r>
+        <w:rPr>
+          <w:color w:val="FF0000"/>
+          <w:sz w:val="28"/>
+        </w:rPr>
+        <w:t>c++</w:t>
+      </w:r>
+      <w:proofErr w:type="spellEnd"/>
+      <w:r>
+        <w:rPr>
+          <w:color w:val="FF0000"/>
+          <w:sz w:val="28"/>
+        </w:rPr>
+        <w:t xml:space="preserve"> </w:t>
       </w:r>
       <w:r>
         <w:rPr>
@@ -718,6 +749,7 @@
           <w:sz w:val="28"/>
         </w:rPr>
       </w:pPr>
+      <w:proofErr w:type="spellStart"/>
       <w:r>
         <w:rPr>
           <w:color w:val="FF0000"/>
@@ -733,6 +765,7 @@
         </w:rPr>
         <w:t>nt</w:t>
       </w:r>
+      <w:proofErr w:type="spellEnd"/>
       <w:r>
         <w:rPr>
           <w:color w:val="FF0000"/>
@@ -1232,11 +1265,19 @@
           <w:sz w:val="28"/>
         </w:rPr>
       </w:pPr>
-      <w:r>
-        <w:rPr>
-          <w:sz w:val="28"/>
-        </w:rPr>
-        <w:t xml:space="preserve">const </w:t>
+      <w:proofErr w:type="spellStart"/>
+      <w:r>
+        <w:rPr>
+          <w:sz w:val="28"/>
+        </w:rPr>
+        <w:t>const</w:t>
+      </w:r>
+      <w:proofErr w:type="spellEnd"/>
+      <w:r>
+        <w:rPr>
+          <w:sz w:val="28"/>
+        </w:rPr>
+        <w:t xml:space="preserve"> </w:t>
       </w:r>
       <w:r>
         <w:rPr>
@@ -1264,11 +1305,19 @@
         </w:rPr>
         <w:t>指向</w:t>
       </w:r>
-      <w:r>
-        <w:rPr>
-          <w:sz w:val="28"/>
-        </w:rPr>
-        <w:t xml:space="preserve">const </w:t>
+      <w:proofErr w:type="spellStart"/>
+      <w:r>
+        <w:rPr>
+          <w:sz w:val="28"/>
+        </w:rPr>
+        <w:t>const</w:t>
+      </w:r>
+      <w:proofErr w:type="spellEnd"/>
+      <w:r>
+        <w:rPr>
+          <w:sz w:val="28"/>
+        </w:rPr>
+        <w:t xml:space="preserve"> </w:t>
       </w:r>
       <w:r>
         <w:rPr>
@@ -1303,11 +1352,19 @@
           <w:sz w:val="28"/>
         </w:rPr>
       </w:pPr>
-      <w:r>
-        <w:rPr>
-          <w:sz w:val="28"/>
-        </w:rPr>
-        <w:t xml:space="preserve">typedef </w:t>
+      <w:proofErr w:type="spellStart"/>
+      <w:r>
+        <w:rPr>
+          <w:sz w:val="28"/>
+        </w:rPr>
+        <w:t>typedef</w:t>
+      </w:r>
+      <w:proofErr w:type="spellEnd"/>
+      <w:r>
+        <w:rPr>
+          <w:sz w:val="28"/>
+        </w:rPr>
+        <w:t xml:space="preserve"> </w:t>
       </w:r>
       <w:r>
         <w:rPr>
@@ -1706,11 +1763,19 @@
           <w:sz w:val="28"/>
         </w:rPr>
       </w:pPr>
-      <w:r>
-        <w:rPr>
-          <w:sz w:val="28"/>
-        </w:rPr>
-        <w:t xml:space="preserve">c++ </w:t>
+      <w:proofErr w:type="spellStart"/>
+      <w:r>
+        <w:rPr>
+          <w:sz w:val="28"/>
+        </w:rPr>
+        <w:t>c++</w:t>
+      </w:r>
+      <w:proofErr w:type="spellEnd"/>
+      <w:r>
+        <w:rPr>
+          <w:sz w:val="28"/>
+        </w:rPr>
+        <w:t xml:space="preserve"> </w:t>
       </w:r>
       <w:r>
         <w:rPr>
@@ -2858,6 +2923,7 @@
         </w:rPr>
         <w:t>指向</w:t>
       </w:r>
+      <w:proofErr w:type="spellStart"/>
       <w:r>
         <w:rPr>
           <w:color w:val="000000" w:themeColor="text1"/>
@@ -2865,6 +2931,7 @@
         </w:rPr>
         <w:t>const</w:t>
       </w:r>
+      <w:proofErr w:type="spellEnd"/>
       <w:r>
         <w:rPr>
           <w:color w:val="000000" w:themeColor="text1"/>
@@ -2879,6 +2946,7 @@
         </w:rPr>
         <w:t xml:space="preserve"> </w:t>
       </w:r>
+      <w:proofErr w:type="spellStart"/>
       <w:r>
         <w:rPr>
           <w:rFonts w:hint="eastAsia"/>
@@ -2887,6 +2955,7 @@
         </w:rPr>
         <w:t>const</w:t>
       </w:r>
+      <w:proofErr w:type="spellEnd"/>
       <w:r>
         <w:rPr>
           <w:color w:val="FF0000"/>
@@ -2907,8 +2976,17 @@
           <w:color w:val="FF0000"/>
           <w:sz w:val="28"/>
         </w:rPr>
-        <w:t xml:space="preserve"> *ptr</w:t>
-      </w:r>
+        <w:t xml:space="preserve"> *</w:t>
+      </w:r>
+      <w:proofErr w:type="spellStart"/>
+      <w:r>
+        <w:rPr>
+          <w:color w:val="FF0000"/>
+          <w:sz w:val="28"/>
+        </w:rPr>
+        <w:t>ptr</w:t>
+      </w:r>
+      <w:proofErr w:type="spellEnd"/>
       <w:r>
         <w:rPr>
           <w:color w:val="000000" w:themeColor="text1"/>
@@ -2931,12 +3009,21 @@
         </w:rPr>
         <w:t>指向</w:t>
       </w:r>
-      <w:r>
-        <w:rPr>
-          <w:color w:val="000000" w:themeColor="text1"/>
-          <w:sz w:val="28"/>
-        </w:rPr>
-        <w:t xml:space="preserve">const </w:t>
+      <w:proofErr w:type="spellStart"/>
+      <w:r>
+        <w:rPr>
+          <w:color w:val="000000" w:themeColor="text1"/>
+          <w:sz w:val="28"/>
+        </w:rPr>
+        <w:t>const</w:t>
+      </w:r>
+      <w:proofErr w:type="spellEnd"/>
+      <w:r>
+        <w:rPr>
+          <w:color w:val="000000" w:themeColor="text1"/>
+          <w:sz w:val="28"/>
+        </w:rPr>
+        <w:t xml:space="preserve"> </w:t>
       </w:r>
       <w:r>
         <w:rPr>
@@ -2960,6 +3047,7 @@
         </w:rPr>
         <w:t xml:space="preserve"> </w:t>
       </w:r>
+      <w:proofErr w:type="spellStart"/>
       <w:r>
         <w:rPr>
           <w:rFonts w:hint="eastAsia"/>
@@ -2968,6 +3056,7 @@
         </w:rPr>
         <w:t>ptr</w:t>
       </w:r>
+      <w:proofErr w:type="spellEnd"/>
       <w:r>
         <w:rPr>
           <w:color w:val="000000" w:themeColor="text1"/>
@@ -2990,6 +3079,7 @@
         </w:rPr>
         <w:t>不是</w:t>
       </w:r>
+      <w:proofErr w:type="spellStart"/>
       <w:r>
         <w:rPr>
           <w:color w:val="000000" w:themeColor="text1"/>
@@ -2997,6 +3087,7 @@
         </w:rPr>
         <w:t>const</w:t>
       </w:r>
+      <w:proofErr w:type="spellEnd"/>
       <w:r>
         <w:rPr>
           <w:color w:val="000000" w:themeColor="text1"/>
@@ -3026,6 +3117,7 @@
         </w:rPr>
         <w:t>指向内存位置的对象是</w:t>
       </w:r>
+      <w:proofErr w:type="spellStart"/>
       <w:r>
         <w:rPr>
           <w:color w:val="000000" w:themeColor="text1"/>
@@ -3033,6 +3125,7 @@
         </w:rPr>
         <w:t>const</w:t>
       </w:r>
+      <w:proofErr w:type="spellEnd"/>
       <w:r>
         <w:rPr>
           <w:color w:val="000000" w:themeColor="text1"/>
@@ -3062,6 +3155,7 @@
         </w:rPr>
         <w:t xml:space="preserve"> </w:t>
       </w:r>
+      <w:proofErr w:type="spellStart"/>
       <w:r>
         <w:rPr>
           <w:rFonts w:hint="eastAsia"/>
@@ -3070,6 +3164,7 @@
         </w:rPr>
         <w:t>const</w:t>
       </w:r>
+      <w:proofErr w:type="spellEnd"/>
       <w:r>
         <w:rPr>
           <w:color w:val="000000" w:themeColor="text1"/>
@@ -3128,6 +3223,7 @@
         </w:rPr>
         <w:t xml:space="preserve"> </w:t>
       </w:r>
+      <w:proofErr w:type="spellStart"/>
       <w:r>
         <w:rPr>
           <w:rFonts w:hint="eastAsia"/>
@@ -3136,6 +3232,7 @@
         </w:rPr>
         <w:t>const</w:t>
       </w:r>
+      <w:proofErr w:type="spellEnd"/>
       <w:r>
         <w:rPr>
           <w:color w:val="000000" w:themeColor="text1"/>
@@ -3173,6 +3270,7 @@
         </w:rPr>
         <w:t>指向</w:t>
       </w:r>
+      <w:proofErr w:type="spellStart"/>
       <w:r>
         <w:rPr>
           <w:color w:val="000000" w:themeColor="text1"/>
@@ -3180,6 +3278,7 @@
         </w:rPr>
         <w:t>const</w:t>
       </w:r>
+      <w:proofErr w:type="spellEnd"/>
       <w:r>
         <w:rPr>
           <w:color w:val="000000" w:themeColor="text1"/>
@@ -3187,6 +3286,7 @@
         </w:rPr>
         <w:t>的指针可以接受非</w:t>
       </w:r>
+      <w:proofErr w:type="spellStart"/>
       <w:r>
         <w:rPr>
           <w:color w:val="000000" w:themeColor="text1"/>
@@ -3194,6 +3294,7 @@
         </w:rPr>
         <w:t>const</w:t>
       </w:r>
+      <w:proofErr w:type="spellEnd"/>
       <w:r>
         <w:rPr>
           <w:color w:val="000000" w:themeColor="text1"/>
@@ -3223,12 +3324,21 @@
         </w:rPr>
         <w:t>无法通过</w:t>
       </w:r>
-      <w:r>
-        <w:rPr>
-          <w:color w:val="000000" w:themeColor="text1"/>
-          <w:sz w:val="28"/>
-        </w:rPr>
-        <w:t xml:space="preserve">prt </w:t>
+      <w:proofErr w:type="spellStart"/>
+      <w:r>
+        <w:rPr>
+          <w:color w:val="000000" w:themeColor="text1"/>
+          <w:sz w:val="28"/>
+        </w:rPr>
+        <w:t>prt</w:t>
+      </w:r>
+      <w:proofErr w:type="spellEnd"/>
+      <w:r>
+        <w:rPr>
+          <w:color w:val="000000" w:themeColor="text1"/>
+          <w:sz w:val="28"/>
+        </w:rPr>
+        <w:t xml:space="preserve"> </w:t>
       </w:r>
       <w:r>
         <w:rPr>
@@ -3268,12 +3378,21 @@
         </w:rPr>
         <w:t>不能保证指向</w:t>
       </w:r>
-      <w:r>
-        <w:rPr>
-          <w:color w:val="000000" w:themeColor="text1"/>
-          <w:sz w:val="28"/>
-        </w:rPr>
-        <w:t xml:space="preserve">const </w:t>
+      <w:proofErr w:type="spellStart"/>
+      <w:r>
+        <w:rPr>
+          <w:color w:val="000000" w:themeColor="text1"/>
+          <w:sz w:val="28"/>
+        </w:rPr>
+        <w:t>const</w:t>
+      </w:r>
+      <w:proofErr w:type="spellEnd"/>
+      <w:r>
+        <w:rPr>
+          <w:color w:val="000000" w:themeColor="text1"/>
+          <w:sz w:val="28"/>
+        </w:rPr>
+        <w:t xml:space="preserve"> </w:t>
       </w:r>
       <w:r>
         <w:rPr>
@@ -3334,12 +3453,21 @@
         </w:rPr>
         <w:t>非</w:t>
       </w:r>
-      <w:r>
-        <w:rPr>
-          <w:color w:val="FF0000"/>
-          <w:sz w:val="28"/>
-        </w:rPr>
-        <w:t xml:space="preserve">const </w:t>
+      <w:proofErr w:type="spellStart"/>
+      <w:r>
+        <w:rPr>
+          <w:color w:val="FF0000"/>
+          <w:sz w:val="28"/>
+        </w:rPr>
+        <w:t>const</w:t>
+      </w:r>
+      <w:proofErr w:type="spellEnd"/>
+      <w:r>
+        <w:rPr>
+          <w:color w:val="FF0000"/>
+          <w:sz w:val="28"/>
+        </w:rPr>
+        <w:t xml:space="preserve"> </w:t>
       </w:r>
       <w:r>
         <w:rPr>
@@ -3401,6 +3529,7 @@
           <w:sz w:val="28"/>
         </w:rPr>
       </w:pPr>
+      <w:proofErr w:type="spellStart"/>
       <w:r>
         <w:rPr>
           <w:rFonts w:hint="eastAsia"/>
@@ -3408,6 +3537,7 @@
         </w:rPr>
         <w:t>const</w:t>
       </w:r>
+      <w:proofErr w:type="spellEnd"/>
       <w:r>
         <w:rPr>
           <w:sz w:val="28"/>
@@ -3461,11 +3591,19 @@
           <w:sz w:val="28"/>
         </w:rPr>
       </w:pPr>
-      <w:r>
-        <w:rPr>
-          <w:sz w:val="28"/>
-        </w:rPr>
-        <w:t xml:space="preserve">int </w:t>
+      <w:proofErr w:type="spellStart"/>
+      <w:r>
+        <w:rPr>
+          <w:sz w:val="28"/>
+        </w:rPr>
+        <w:t>int</w:t>
+      </w:r>
+      <w:proofErr w:type="spellEnd"/>
+      <w:r>
+        <w:rPr>
+          <w:sz w:val="28"/>
+        </w:rPr>
+        <w:t xml:space="preserve"> </w:t>
       </w:r>
       <w:r>
         <w:rPr>
@@ -3494,6 +3632,7 @@
           <w:sz w:val="28"/>
         </w:rPr>
       </w:pPr>
+      <w:proofErr w:type="spellStart"/>
       <w:r>
         <w:rPr>
           <w:rFonts w:hint="eastAsia"/>
@@ -3501,12 +3640,14 @@
         </w:rPr>
         <w:t>int</w:t>
       </w:r>
+      <w:proofErr w:type="spellEnd"/>
       <w:r>
         <w:rPr>
           <w:sz w:val="28"/>
         </w:rPr>
         <w:t xml:space="preserve"> *</w:t>
       </w:r>
+      <w:proofErr w:type="spellStart"/>
       <w:r>
         <w:rPr>
           <w:rFonts w:hint="eastAsia"/>
@@ -3514,12 +3655,14 @@
         </w:rPr>
         <w:t>const</w:t>
       </w:r>
-      <w:r>
-        <w:rPr>
-          <w:sz w:val="28"/>
-        </w:rPr>
-        <w:t xml:space="preserve"> </w:t>
-      </w:r>
+      <w:proofErr w:type="spellEnd"/>
+      <w:r>
+        <w:rPr>
+          <w:sz w:val="28"/>
+        </w:rPr>
+        <w:t xml:space="preserve"> </w:t>
+      </w:r>
+      <w:proofErr w:type="spellStart"/>
       <w:r>
         <w:rPr>
           <w:rFonts w:hint="eastAsia"/>
@@ -3527,6 +3670,7 @@
         </w:rPr>
         <w:t>ptr</w:t>
       </w:r>
+      <w:proofErr w:type="spellEnd"/>
       <w:r>
         <w:rPr>
           <w:sz w:val="28"/>
@@ -3550,7 +3694,21 @@
         <w:rPr>
           <w:sz w:val="28"/>
         </w:rPr>
-        <w:t xml:space="preserve"> ptr </w:t>
+        <w:t xml:space="preserve"> </w:t>
+      </w:r>
+      <w:proofErr w:type="spellStart"/>
+      <w:r>
+        <w:rPr>
+          <w:sz w:val="28"/>
+        </w:rPr>
+        <w:t>ptr</w:t>
+      </w:r>
+      <w:proofErr w:type="spellEnd"/>
+      <w:r>
+        <w:rPr>
+          <w:sz w:val="28"/>
+        </w:rPr>
+        <w:t xml:space="preserve"> </w:t>
       </w:r>
       <w:r>
         <w:rPr>
@@ -3558,12 +3716,14 @@
         </w:rPr>
         <w:t>需要定义时初始化，并且不能修改</w:t>
       </w:r>
+      <w:proofErr w:type="spellStart"/>
       <w:r>
         <w:rPr>
           <w:sz w:val="28"/>
         </w:rPr>
         <w:t>ptr</w:t>
       </w:r>
+      <w:proofErr w:type="spellEnd"/>
       <w:r>
         <w:rPr>
           <w:sz w:val="28"/>
@@ -3589,11 +3749,19 @@
         </w:rPr>
         <w:t>可以修改</w:t>
       </w:r>
-      <w:r>
-        <w:rPr>
-          <w:sz w:val="28"/>
-        </w:rPr>
-        <w:t xml:space="preserve">ptr </w:t>
+      <w:proofErr w:type="spellStart"/>
+      <w:r>
+        <w:rPr>
+          <w:sz w:val="28"/>
+        </w:rPr>
+        <w:t>ptr</w:t>
+      </w:r>
+      <w:proofErr w:type="spellEnd"/>
+      <w:r>
+        <w:rPr>
+          <w:sz w:val="28"/>
+        </w:rPr>
+        <w:t xml:space="preserve"> </w:t>
       </w:r>
       <w:r>
         <w:rPr>
@@ -3632,11 +3800,19 @@
         </w:rPr>
         <w:t>指向</w:t>
       </w:r>
-      <w:r>
-        <w:rPr>
-          <w:sz w:val="28"/>
-        </w:rPr>
-        <w:t xml:space="preserve">const </w:t>
+      <w:proofErr w:type="spellStart"/>
+      <w:r>
+        <w:rPr>
+          <w:sz w:val="28"/>
+        </w:rPr>
+        <w:t>const</w:t>
+      </w:r>
+      <w:proofErr w:type="spellEnd"/>
+      <w:r>
+        <w:rPr>
+          <w:sz w:val="28"/>
+        </w:rPr>
+        <w:t xml:space="preserve"> </w:t>
       </w:r>
       <w:r>
         <w:rPr>
@@ -3651,11 +3827,19 @@
         </w:rPr>
         <w:t>的</w:t>
       </w:r>
-      <w:r>
-        <w:rPr>
-          <w:sz w:val="28"/>
-        </w:rPr>
-        <w:t xml:space="preserve">const </w:t>
+      <w:proofErr w:type="spellStart"/>
+      <w:r>
+        <w:rPr>
+          <w:sz w:val="28"/>
+        </w:rPr>
+        <w:t>const</w:t>
+      </w:r>
+      <w:proofErr w:type="spellEnd"/>
+      <w:r>
+        <w:rPr>
+          <w:sz w:val="28"/>
+        </w:rPr>
+        <w:t xml:space="preserve"> </w:t>
       </w:r>
       <w:r>
         <w:rPr>
@@ -3684,11 +3868,19 @@
           <w:sz w:val="28"/>
         </w:rPr>
       </w:pPr>
-      <w:r>
-        <w:rPr>
-          <w:sz w:val="28"/>
-        </w:rPr>
-        <w:t xml:space="preserve">const double </w:t>
+      <w:proofErr w:type="spellStart"/>
+      <w:r>
+        <w:rPr>
+          <w:sz w:val="28"/>
+        </w:rPr>
+        <w:t>const</w:t>
+      </w:r>
+      <w:proofErr w:type="spellEnd"/>
+      <w:r>
+        <w:rPr>
+          <w:sz w:val="28"/>
+        </w:rPr>
+        <w:t xml:space="preserve"> double </w:t>
       </w:r>
       <w:r>
         <w:rPr>
@@ -3711,11 +3903,19 @@
           <w:sz w:val="28"/>
         </w:rPr>
       </w:pPr>
-      <w:r>
-        <w:rPr>
-          <w:sz w:val="28"/>
-        </w:rPr>
-        <w:t xml:space="preserve">const </w:t>
+      <w:proofErr w:type="spellStart"/>
+      <w:r>
+        <w:rPr>
+          <w:sz w:val="28"/>
+        </w:rPr>
+        <w:t>const</w:t>
+      </w:r>
+      <w:proofErr w:type="spellEnd"/>
+      <w:r>
+        <w:rPr>
+          <w:sz w:val="28"/>
+        </w:rPr>
+        <w:t xml:space="preserve"> </w:t>
       </w:r>
       <w:r>
         <w:rPr>
@@ -3730,6 +3930,7 @@
         </w:rPr>
         <w:t xml:space="preserve"> *</w:t>
       </w:r>
+      <w:proofErr w:type="spellStart"/>
       <w:r>
         <w:rPr>
           <w:rFonts w:hint="eastAsia"/>
@@ -3737,12 +3938,14 @@
         </w:rPr>
         <w:t>const</w:t>
       </w:r>
-      <w:r>
-        <w:rPr>
-          <w:sz w:val="28"/>
-        </w:rPr>
-        <w:t xml:space="preserve"> </w:t>
-      </w:r>
+      <w:proofErr w:type="spellEnd"/>
+      <w:r>
+        <w:rPr>
+          <w:sz w:val="28"/>
+        </w:rPr>
+        <w:t xml:space="preserve"> </w:t>
+      </w:r>
+      <w:proofErr w:type="spellStart"/>
       <w:r>
         <w:rPr>
           <w:sz w:val="28"/>
@@ -3769,6 +3972,7 @@
         </w:rPr>
         <w:t>pi</w:t>
       </w:r>
+      <w:proofErr w:type="spellEnd"/>
       <w:r>
         <w:rPr>
           <w:sz w:val="28"/>
@@ -3801,23 +4005,33 @@
         </w:rPr>
         <w:t>指向</w:t>
       </w:r>
+      <w:proofErr w:type="spellStart"/>
       <w:r>
         <w:rPr>
           <w:sz w:val="28"/>
         </w:rPr>
         <w:t>const</w:t>
       </w:r>
+      <w:proofErr w:type="spellEnd"/>
       <w:r>
         <w:rPr>
           <w:sz w:val="28"/>
         </w:rPr>
         <w:t>对象的</w:t>
       </w:r>
-      <w:r>
-        <w:rPr>
-          <w:sz w:val="28"/>
-        </w:rPr>
-        <w:t xml:space="preserve">const </w:t>
+      <w:proofErr w:type="spellStart"/>
+      <w:r>
+        <w:rPr>
+          <w:sz w:val="28"/>
+        </w:rPr>
+        <w:t>const</w:t>
+      </w:r>
+      <w:proofErr w:type="spellEnd"/>
+      <w:r>
+        <w:rPr>
+          <w:sz w:val="28"/>
+        </w:rPr>
+        <w:t xml:space="preserve"> </w:t>
       </w:r>
       <w:r>
         <w:rPr>
@@ -3843,6 +4057,7 @@
           <w:sz w:val="28"/>
         </w:rPr>
       </w:pPr>
+      <w:proofErr w:type="spellStart"/>
       <w:r>
         <w:rPr>
           <w:rFonts w:hint="eastAsia"/>
@@ -3850,20 +4065,30 @@
         </w:rPr>
         <w:t>typedef</w:t>
       </w:r>
-      <w:r>
-        <w:rPr>
-          <w:sz w:val="28"/>
-        </w:rPr>
-        <w:t xml:space="preserve"> string *pstring</w:t>
-      </w:r>
-    </w:p>
-    <w:p>
-      <w:pPr>
-        <w:jc w:val="left"/>
-        <w:rPr>
-          <w:sz w:val="28"/>
-        </w:rPr>
-      </w:pPr>
+      <w:proofErr w:type="spellEnd"/>
+      <w:r>
+        <w:rPr>
+          <w:sz w:val="28"/>
+        </w:rPr>
+        <w:t xml:space="preserve"> string *</w:t>
+      </w:r>
+      <w:proofErr w:type="spellStart"/>
+      <w:r>
+        <w:rPr>
+          <w:sz w:val="28"/>
+        </w:rPr>
+        <w:t>pstring</w:t>
+      </w:r>
+      <w:proofErr w:type="spellEnd"/>
+    </w:p>
+    <w:p>
+      <w:pPr>
+        <w:jc w:val="left"/>
+        <w:rPr>
+          <w:sz w:val="28"/>
+        </w:rPr>
+      </w:pPr>
+      <w:proofErr w:type="spellStart"/>
       <w:r>
         <w:rPr>
           <w:rFonts w:hint="eastAsia"/>
@@ -3871,11 +4096,40 @@
         </w:rPr>
         <w:t>const</w:t>
       </w:r>
-      <w:r>
-        <w:rPr>
-          <w:sz w:val="28"/>
-        </w:rPr>
-        <w:t xml:space="preserve"> pstring ctr </w:t>
+      <w:proofErr w:type="spellEnd"/>
+      <w:r>
+        <w:rPr>
+          <w:sz w:val="28"/>
+        </w:rPr>
+        <w:t xml:space="preserve"> </w:t>
+      </w:r>
+      <w:proofErr w:type="spellStart"/>
+      <w:r>
+        <w:rPr>
+          <w:sz w:val="28"/>
+        </w:rPr>
+        <w:t>pstring</w:t>
+      </w:r>
+      <w:proofErr w:type="spellEnd"/>
+      <w:r>
+        <w:rPr>
+          <w:sz w:val="28"/>
+        </w:rPr>
+        <w:t xml:space="preserve"> </w:t>
+      </w:r>
+      <w:proofErr w:type="spellStart"/>
+      <w:r>
+        <w:rPr>
+          <w:sz w:val="28"/>
+        </w:rPr>
+        <w:t>ctr</w:t>
+      </w:r>
+      <w:proofErr w:type="spellEnd"/>
+      <w:r>
+        <w:rPr>
+          <w:sz w:val="28"/>
+        </w:rPr>
+        <w:t xml:space="preserve"> </w:t>
       </w:r>
       <w:r>
         <w:rPr>
@@ -3890,11 +4144,19 @@
         </w:rPr>
         <w:t>为</w:t>
       </w:r>
-      <w:r>
-        <w:rPr>
-          <w:sz w:val="28"/>
-        </w:rPr>
-        <w:t xml:space="preserve">const </w:t>
+      <w:proofErr w:type="spellStart"/>
+      <w:r>
+        <w:rPr>
+          <w:sz w:val="28"/>
+        </w:rPr>
+        <w:t>const</w:t>
+      </w:r>
+      <w:proofErr w:type="spellEnd"/>
+      <w:r>
+        <w:rPr>
+          <w:sz w:val="28"/>
+        </w:rPr>
+        <w:t xml:space="preserve"> </w:t>
       </w:r>
       <w:r>
         <w:rPr>
@@ -4009,6 +4271,7 @@
           <w:sz w:val="28"/>
         </w:rPr>
       </w:pPr>
+      <w:proofErr w:type="spellStart"/>
       <w:r>
         <w:rPr>
           <w:rFonts w:hint="eastAsia"/>
@@ -4016,6 +4279,7 @@
         </w:rPr>
         <w:t>strlen</w:t>
       </w:r>
+      <w:proofErr w:type="spellEnd"/>
       <w:r>
         <w:rPr>
           <w:sz w:val="28"/>
@@ -4051,6 +4315,7 @@
           <w:sz w:val="28"/>
         </w:rPr>
       </w:pPr>
+      <w:proofErr w:type="spellStart"/>
       <w:r>
         <w:rPr>
           <w:rFonts w:hint="eastAsia"/>
@@ -4058,6 +4323,7 @@
         </w:rPr>
         <w:t>sizeof</w:t>
       </w:r>
+      <w:proofErr w:type="spellEnd"/>
       <w:r>
         <w:rPr>
           <w:sz w:val="28"/>
@@ -4096,6 +4362,7 @@
         </w:rPr>
         <w:t>，</w:t>
       </w:r>
+      <w:proofErr w:type="spellStart"/>
       <w:r>
         <w:rPr>
           <w:sz w:val="28"/>
@@ -4109,6 +4376,7 @@
         </w:rPr>
         <w:t>t</w:t>
       </w:r>
+      <w:proofErr w:type="spellEnd"/>
       <w:r>
         <w:rPr>
           <w:sz w:val="28"/>
@@ -4317,6 +4585,7 @@
         </w:rPr>
         <w:t xml:space="preserve"> </w:t>
       </w:r>
+      <w:proofErr w:type="spellStart"/>
       <w:r>
         <w:rPr>
           <w:rFonts w:hint="eastAsia"/>
@@ -4324,6 +4593,7 @@
         </w:rPr>
         <w:t>int</w:t>
       </w:r>
+      <w:proofErr w:type="spellEnd"/>
       <w:r>
         <w:rPr>
           <w:sz w:val="28"/>
@@ -4355,6 +4625,7 @@
         </w:rPr>
         <w:t xml:space="preserve"> </w:t>
       </w:r>
+      <w:proofErr w:type="spellStart"/>
       <w:r>
         <w:rPr>
           <w:rFonts w:hint="eastAsia"/>
@@ -4362,6 +4633,7 @@
         </w:rPr>
         <w:t>int</w:t>
       </w:r>
+      <w:proofErr w:type="spellEnd"/>
       <w:r>
         <w:rPr>
           <w:sz w:val="28"/>
@@ -4618,6 +4890,7 @@
         </w:rPr>
         <w:t xml:space="preserve"> </w:t>
       </w:r>
+      <w:proofErr w:type="spellStart"/>
       <w:r>
         <w:rPr>
           <w:rFonts w:hint="eastAsia"/>
@@ -4629,30 +4902,88 @@
         <w:rPr>
           <w:sz w:val="28"/>
         </w:rPr>
-        <w:t>_cast  dynamic_cast const_cast reinterpret_cast</w:t>
-      </w:r>
-    </w:p>
-    <w:p>
-      <w:pPr>
-        <w:jc w:val="left"/>
-        <w:rPr>
-          <w:sz w:val="28"/>
-        </w:rPr>
-      </w:pPr>
-      <w:r>
-        <w:rPr>
-          <w:sz w:val="28"/>
-        </w:rPr>
-        <w:t>double var;</w:t>
-      </w:r>
-    </w:p>
-    <w:p>
-      <w:pPr>
-        <w:jc w:val="left"/>
-        <w:rPr>
-          <w:sz w:val="28"/>
-        </w:rPr>
-      </w:pPr>
+        <w:t>_cast</w:t>
+      </w:r>
+      <w:proofErr w:type="spellEnd"/>
+      <w:r>
+        <w:rPr>
+          <w:sz w:val="28"/>
+        </w:rPr>
+        <w:t xml:space="preserve">  </w:t>
+      </w:r>
+      <w:proofErr w:type="spellStart"/>
+      <w:r>
+        <w:rPr>
+          <w:sz w:val="28"/>
+        </w:rPr>
+        <w:t>dynamic_cast</w:t>
+      </w:r>
+      <w:proofErr w:type="spellEnd"/>
+      <w:r>
+        <w:rPr>
+          <w:sz w:val="28"/>
+        </w:rPr>
+        <w:t xml:space="preserve"> </w:t>
+      </w:r>
+      <w:proofErr w:type="spellStart"/>
+      <w:r>
+        <w:rPr>
+          <w:sz w:val="28"/>
+        </w:rPr>
+        <w:t>const_cast</w:t>
+      </w:r>
+      <w:proofErr w:type="spellEnd"/>
+      <w:r>
+        <w:rPr>
+          <w:sz w:val="28"/>
+        </w:rPr>
+        <w:t xml:space="preserve"> </w:t>
+      </w:r>
+      <w:proofErr w:type="spellStart"/>
+      <w:r>
+        <w:rPr>
+          <w:sz w:val="28"/>
+        </w:rPr>
+        <w:t>reinterpret_cast</w:t>
+      </w:r>
+      <w:proofErr w:type="spellEnd"/>
+    </w:p>
+    <w:p>
+      <w:pPr>
+        <w:jc w:val="left"/>
+        <w:rPr>
+          <w:sz w:val="28"/>
+        </w:rPr>
+      </w:pPr>
+      <w:r>
+        <w:rPr>
+          <w:sz w:val="28"/>
+        </w:rPr>
+        <w:t xml:space="preserve">double </w:t>
+      </w:r>
+      <w:proofErr w:type="spellStart"/>
+      <w:r>
+        <w:rPr>
+          <w:sz w:val="28"/>
+        </w:rPr>
+        <w:t>var</w:t>
+      </w:r>
+      <w:proofErr w:type="spellEnd"/>
+      <w:r>
+        <w:rPr>
+          <w:sz w:val="28"/>
+        </w:rPr>
+        <w:t>;</w:t>
+      </w:r>
+    </w:p>
+    <w:p>
+      <w:pPr>
+        <w:jc w:val="left"/>
+        <w:rPr>
+          <w:sz w:val="28"/>
+        </w:rPr>
+      </w:pPr>
+      <w:proofErr w:type="spellStart"/>
       <w:r>
         <w:rPr>
           <w:sz w:val="28"/>
@@ -4670,24 +5001,76 @@
         <w:rPr>
           <w:sz w:val="28"/>
         </w:rPr>
-        <w:t>_cast&lt;int&gt; (var);  double -&gt; int</w:t>
-      </w:r>
-    </w:p>
-    <w:p>
-      <w:pPr>
-        <w:jc w:val="left"/>
-        <w:rPr>
-          <w:sz w:val="28"/>
-        </w:rPr>
-      </w:pPr>
-    </w:p>
-    <w:p>
-      <w:pPr>
-        <w:jc w:val="left"/>
-        <w:rPr>
-          <w:sz w:val="28"/>
-        </w:rPr>
-      </w:pPr>
+        <w:t>_cast</w:t>
+      </w:r>
+      <w:proofErr w:type="spellEnd"/>
+      <w:r>
+        <w:rPr>
+          <w:sz w:val="28"/>
+        </w:rPr>
+        <w:t>&lt;</w:t>
+      </w:r>
+      <w:proofErr w:type="spellStart"/>
+      <w:r>
+        <w:rPr>
+          <w:sz w:val="28"/>
+        </w:rPr>
+        <w:t>int</w:t>
+      </w:r>
+      <w:proofErr w:type="spellEnd"/>
+      <w:r>
+        <w:rPr>
+          <w:sz w:val="28"/>
+        </w:rPr>
+        <w:t>&gt; (</w:t>
+      </w:r>
+      <w:proofErr w:type="spellStart"/>
+      <w:r>
+        <w:rPr>
+          <w:sz w:val="28"/>
+        </w:rPr>
+        <w:t>var</w:t>
+      </w:r>
+      <w:proofErr w:type="spellEnd"/>
+      <w:proofErr w:type="gramStart"/>
+      <w:r>
+        <w:rPr>
+          <w:sz w:val="28"/>
+        </w:rPr>
+        <w:t>);  double</w:t>
+      </w:r>
+      <w:proofErr w:type="gramEnd"/>
+      <w:r>
+        <w:rPr>
+          <w:sz w:val="28"/>
+        </w:rPr>
+        <w:t xml:space="preserve"> -&gt; </w:t>
+      </w:r>
+      <w:proofErr w:type="spellStart"/>
+      <w:r>
+        <w:rPr>
+          <w:sz w:val="28"/>
+        </w:rPr>
+        <w:t>int</w:t>
+      </w:r>
+      <w:proofErr w:type="spellEnd"/>
+    </w:p>
+    <w:p>
+      <w:pPr>
+        <w:jc w:val="left"/>
+        <w:rPr>
+          <w:sz w:val="28"/>
+        </w:rPr>
+      </w:pPr>
+    </w:p>
+    <w:p>
+      <w:pPr>
+        <w:jc w:val="left"/>
+        <w:rPr>
+          <w:sz w:val="28"/>
+        </w:rPr>
+      </w:pPr>
+      <w:proofErr w:type="spellStart"/>
       <w:r>
         <w:rPr>
           <w:rFonts w:hint="eastAsia"/>
@@ -4695,6 +5078,7 @@
         </w:rPr>
         <w:t>const_cast</w:t>
       </w:r>
+      <w:proofErr w:type="spellEnd"/>
       <w:r>
         <w:rPr>
           <w:sz w:val="28"/>
@@ -4714,11 +5098,19 @@
         </w:rPr>
         <w:t>变量</w:t>
       </w:r>
-      <w:r>
-        <w:rPr>
-          <w:sz w:val="28"/>
-        </w:rPr>
-        <w:t xml:space="preserve">const </w:t>
+      <w:proofErr w:type="spellStart"/>
+      <w:r>
+        <w:rPr>
+          <w:sz w:val="28"/>
+        </w:rPr>
+        <w:t>const</w:t>
+      </w:r>
+      <w:proofErr w:type="spellEnd"/>
+      <w:r>
+        <w:rPr>
+          <w:sz w:val="28"/>
+        </w:rPr>
+        <w:t xml:space="preserve"> </w:t>
       </w:r>
       <w:r>
         <w:rPr>
@@ -4744,6 +5136,7 @@
           <w:sz w:val="28"/>
         </w:rPr>
       </w:pPr>
+      <w:proofErr w:type="spellStart"/>
       <w:r>
         <w:rPr>
           <w:rFonts w:hint="eastAsia"/>
@@ -4764,6 +5157,7 @@
         </w:rPr>
         <w:t>cast</w:t>
       </w:r>
+      <w:proofErr w:type="spellEnd"/>
       <w:r>
         <w:rPr>
           <w:sz w:val="28"/>
@@ -4979,12 +5373,9 @@
       <w:pPr>
         <w:jc w:val="left"/>
         <w:rPr>
-          <w:rFonts w:hint="eastAsia"/>
-          <w:sz w:val="28"/>
-        </w:rPr>
-      </w:pPr>
-      <w:bookmarkStart w:id="0" w:name="_GoBack"/>
-      <w:bookmarkEnd w:id="0"/>
+          <w:sz w:val="28"/>
+        </w:rPr>
+      </w:pPr>
     </w:p>
     <w:p>
       <w:pPr>
@@ -5024,7 +5415,6 @@
       <w:pPr>
         <w:jc w:val="left"/>
         <w:rPr>
-          <w:rFonts w:hint="eastAsia"/>
           <w:sz w:val="28"/>
         </w:rPr>
       </w:pPr>
@@ -5068,6 +5458,678 @@
           </wp:inline>
         </w:drawing>
       </w:r>
+    </w:p>
+    <w:p>
+      <w:pPr>
+        <w:jc w:val="left"/>
+        <w:rPr>
+          <w:sz w:val="28"/>
+        </w:rPr>
+      </w:pPr>
+      <w:r>
+        <w:rPr>
+          <w:sz w:val="28"/>
+        </w:rPr>
+        <w:t>自动对象：在调用函数时创建和销毁</w:t>
+      </w:r>
+    </w:p>
+    <w:p>
+      <w:pPr>
+        <w:jc w:val="left"/>
+        <w:rPr>
+          <w:rFonts w:hint="eastAsia"/>
+          <w:sz w:val="28"/>
+        </w:rPr>
+      </w:pPr>
+    </w:p>
+    <w:p>
+      <w:pPr>
+        <w:jc w:val="left"/>
+        <w:rPr>
+          <w:sz w:val="28"/>
+        </w:rPr>
+      </w:pPr>
+      <w:proofErr w:type="spellStart"/>
+      <w:r>
+        <w:rPr>
+          <w:rFonts w:hint="eastAsia"/>
+          <w:sz w:val="28"/>
+        </w:rPr>
+        <w:t>const</w:t>
+      </w:r>
+      <w:proofErr w:type="spellEnd"/>
+      <w:r>
+        <w:rPr>
+          <w:sz w:val="28"/>
+        </w:rPr>
+        <w:t xml:space="preserve"> </w:t>
+      </w:r>
+      <w:r>
+        <w:rPr>
+          <w:rFonts w:hint="eastAsia"/>
+          <w:sz w:val="28"/>
+        </w:rPr>
+        <w:t>函数</w:t>
+      </w:r>
+      <w:r>
+        <w:rPr>
+          <w:sz w:val="28"/>
+        </w:rPr>
+        <w:t xml:space="preserve"> </w:t>
+      </w:r>
+      <w:r>
+        <w:rPr>
+          <w:sz w:val="28"/>
+        </w:rPr>
+        <w:t>：</w:t>
+      </w:r>
+      <w:r>
+        <w:rPr>
+          <w:sz w:val="28"/>
+        </w:rPr>
+        <w:t xml:space="preserve"> </w:t>
+      </w:r>
+      <w:r>
+        <w:rPr>
+          <w:rFonts w:hint="eastAsia"/>
+          <w:sz w:val="28"/>
+        </w:rPr>
+        <w:t>不能</w:t>
+      </w:r>
+      <w:r>
+        <w:rPr>
+          <w:sz w:val="28"/>
+        </w:rPr>
+        <w:t>修改对象本身的函数</w:t>
+      </w:r>
+      <w:r>
+        <w:rPr>
+          <w:sz w:val="28"/>
+        </w:rPr>
+        <w:t xml:space="preserve"> </w:t>
+      </w:r>
+      <w:r>
+        <w:rPr>
+          <w:rFonts w:hint="eastAsia"/>
+          <w:sz w:val="28"/>
+        </w:rPr>
+        <w:t>XXX</w:t>
+      </w:r>
+      <w:r>
+        <w:rPr>
+          <w:rFonts w:hint="eastAsia"/>
+          <w:sz w:val="28"/>
+        </w:rPr>
+        <w:t>（）</w:t>
+      </w:r>
+      <w:r>
+        <w:rPr>
+          <w:rFonts w:hint="eastAsia"/>
+          <w:sz w:val="28"/>
+        </w:rPr>
+        <w:t xml:space="preserve"> </w:t>
+      </w:r>
+      <w:proofErr w:type="spellStart"/>
+      <w:r>
+        <w:rPr>
+          <w:rFonts w:hint="eastAsia"/>
+          <w:sz w:val="28"/>
+        </w:rPr>
+        <w:t>const</w:t>
+      </w:r>
+      <w:proofErr w:type="spellEnd"/>
+    </w:p>
+    <w:p>
+      <w:pPr>
+        <w:jc w:val="left"/>
+        <w:rPr>
+          <w:rFonts w:hint="eastAsia"/>
+          <w:sz w:val="28"/>
+        </w:rPr>
+      </w:pPr>
+    </w:p>
+    <w:p>
+      <w:pPr>
+        <w:jc w:val="left"/>
+        <w:rPr>
+          <w:rFonts w:hint="eastAsia"/>
+          <w:sz w:val="28"/>
+        </w:rPr>
+      </w:pPr>
+      <w:r>
+        <w:rPr>
+          <w:rFonts w:hint="eastAsia"/>
+          <w:sz w:val="28"/>
+        </w:rPr>
+        <w:t>指向</w:t>
+      </w:r>
+      <w:r>
+        <w:rPr>
+          <w:rFonts w:hint="eastAsia"/>
+          <w:sz w:val="28"/>
+        </w:rPr>
+        <w:t>函数</w:t>
+      </w:r>
+      <w:r>
+        <w:rPr>
+          <w:sz w:val="28"/>
+        </w:rPr>
+        <w:t>的指针</w:t>
+      </w:r>
+      <w:r>
+        <w:rPr>
+          <w:sz w:val="28"/>
+        </w:rPr>
+        <w:t xml:space="preserve">  </w:t>
+      </w:r>
+      <w:r>
+        <w:rPr>
+          <w:sz w:val="28"/>
+        </w:rPr>
+        <w:t xml:space="preserve"> </w:t>
+      </w:r>
+      <w:r>
+        <w:rPr>
+          <w:rFonts w:hint="eastAsia"/>
+          <w:sz w:val="28"/>
+        </w:rPr>
+        <w:t>指向</w:t>
+      </w:r>
+      <w:r>
+        <w:rPr>
+          <w:sz w:val="28"/>
+        </w:rPr>
+        <w:t>一个函数类型</w:t>
+      </w:r>
+      <w:r>
+        <w:rPr>
+          <w:sz w:val="28"/>
+        </w:rPr>
+        <w:t xml:space="preserve"> </w:t>
+      </w:r>
+      <w:r>
+        <w:rPr>
+          <w:rFonts w:hint="eastAsia"/>
+          <w:sz w:val="28"/>
+        </w:rPr>
+        <w:t>函数</w:t>
+      </w:r>
+      <w:r>
+        <w:rPr>
+          <w:sz w:val="28"/>
+        </w:rPr>
+        <w:t>类型由返回值和形式参数决定</w:t>
+      </w:r>
+    </w:p>
+    <w:p>
+      <w:pPr>
+        <w:jc w:val="left"/>
+        <w:rPr>
+          <w:rFonts w:hint="eastAsia"/>
+          <w:sz w:val="28"/>
+        </w:rPr>
+      </w:pPr>
+      <w:r>
+        <w:rPr>
+          <w:sz w:val="28"/>
+        </w:rPr>
+        <w:t>pf</w:t>
+      </w:r>
+      <w:r>
+        <w:rPr>
+          <w:sz w:val="28"/>
+        </w:rPr>
+        <w:t>为一个指向</w:t>
+      </w:r>
+      <w:r>
+        <w:rPr>
+          <w:rFonts w:hint="eastAsia"/>
+          <w:sz w:val="28"/>
+        </w:rPr>
+        <w:t>函数</w:t>
+      </w:r>
+      <w:r>
+        <w:rPr>
+          <w:sz w:val="28"/>
+        </w:rPr>
+        <w:t>的指针</w:t>
+      </w:r>
+    </w:p>
+    <w:p>
+      <w:pPr>
+        <w:jc w:val="left"/>
+        <w:rPr>
+          <w:sz w:val="28"/>
+        </w:rPr>
+      </w:pPr>
+      <w:r>
+        <w:rPr>
+          <w:sz w:val="28"/>
+        </w:rPr>
+        <w:drawing>
+          <wp:inline distT="0" distB="0" distL="0" distR="0" wp14:anchorId="6B877F82" wp14:editId="0E78DB23">
+            <wp:extent cx="5270500" cy="400050"/>
+            <wp:effectExtent l="0" t="0" r="12700" b="6350"/>
+            <wp:docPr id="5" name="图片 5"/>
+            <wp:cNvGraphicFramePr>
+              <a:graphicFrameLocks xmlns:a="http://schemas.openxmlformats.org/drawingml/2006/main" noChangeAspect="1"/>
+            </wp:cNvGraphicFramePr>
+            <a:graphic xmlns:a="http://schemas.openxmlformats.org/drawingml/2006/main">
+              <a:graphicData uri="http://schemas.openxmlformats.org/drawingml/2006/picture">
+                <pic:pic xmlns:pic="http://schemas.openxmlformats.org/drawingml/2006/picture">
+                  <pic:nvPicPr>
+                    <pic:cNvPr id="1" name=""/>
+                    <pic:cNvPicPr/>
+                  </pic:nvPicPr>
+                  <pic:blipFill>
+                    <a:blip r:embed="rId8"/>
+                    <a:stretch>
+                      <a:fillRect/>
+                    </a:stretch>
+                  </pic:blipFill>
+                  <pic:spPr>
+                    <a:xfrm>
+                      <a:off x="0" y="0"/>
+                      <a:ext cx="5270500" cy="400050"/>
+                    </a:xfrm>
+                    <a:prstGeom prst="rect">
+                      <a:avLst/>
+                    </a:prstGeom>
+                  </pic:spPr>
+                </pic:pic>
+              </a:graphicData>
+            </a:graphic>
+          </wp:inline>
+        </w:drawing>
+      </w:r>
+    </w:p>
+    <w:p>
+      <w:pPr>
+        <w:jc w:val="left"/>
+        <w:rPr>
+          <w:rFonts w:hint="eastAsia"/>
+          <w:sz w:val="28"/>
+        </w:rPr>
+      </w:pPr>
+    </w:p>
+    <w:p>
+      <w:pPr>
+        <w:jc w:val="left"/>
+        <w:rPr>
+          <w:rFonts w:hint="eastAsia"/>
+          <w:sz w:val="28"/>
+        </w:rPr>
+      </w:pPr>
+    </w:p>
+    <w:p>
+      <w:pPr>
+        <w:jc w:val="left"/>
+        <w:rPr>
+          <w:sz w:val="28"/>
+        </w:rPr>
+      </w:pPr>
+      <w:r>
+        <w:rPr>
+          <w:sz w:val="28"/>
+        </w:rPr>
+        <w:drawing>
+          <wp:inline distT="0" distB="0" distL="0" distR="0" wp14:anchorId="2A57CD6B" wp14:editId="181CD27D">
+            <wp:extent cx="5270500" cy="1071245"/>
+            <wp:effectExtent l="0" t="0" r="12700" b="0"/>
+            <wp:docPr id="6" name="图片 6"/>
+            <wp:cNvGraphicFramePr>
+              <a:graphicFrameLocks xmlns:a="http://schemas.openxmlformats.org/drawingml/2006/main" noChangeAspect="1"/>
+            </wp:cNvGraphicFramePr>
+            <a:graphic xmlns:a="http://schemas.openxmlformats.org/drawingml/2006/main">
+              <a:graphicData uri="http://schemas.openxmlformats.org/drawingml/2006/picture">
+                <pic:pic xmlns:pic="http://schemas.openxmlformats.org/drawingml/2006/picture">
+                  <pic:nvPicPr>
+                    <pic:cNvPr id="1" name=""/>
+                    <pic:cNvPicPr/>
+                  </pic:nvPicPr>
+                  <pic:blipFill>
+                    <a:blip r:embed="rId9"/>
+                    <a:stretch>
+                      <a:fillRect/>
+                    </a:stretch>
+                  </pic:blipFill>
+                  <pic:spPr>
+                    <a:xfrm>
+                      <a:off x="0" y="0"/>
+                      <a:ext cx="5270500" cy="1071245"/>
+                    </a:xfrm>
+                    <a:prstGeom prst="rect">
+                      <a:avLst/>
+                    </a:prstGeom>
+                  </pic:spPr>
+                </pic:pic>
+              </a:graphicData>
+            </a:graphic>
+          </wp:inline>
+        </w:drawing>
+      </w:r>
+    </w:p>
+    <w:p>
+      <w:pPr>
+        <w:jc w:val="left"/>
+        <w:rPr>
+          <w:sz w:val="28"/>
+        </w:rPr>
+      </w:pPr>
+      <w:r>
+        <w:rPr>
+          <w:sz w:val="28"/>
+        </w:rPr>
+        <w:t>使用函数名</w:t>
+      </w:r>
+      <w:r>
+        <w:rPr>
+          <w:sz w:val="28"/>
+        </w:rPr>
+        <w:t xml:space="preserve"> </w:t>
+      </w:r>
+      <w:r>
+        <w:rPr>
+          <w:rFonts w:hint="eastAsia"/>
+          <w:sz w:val="28"/>
+        </w:rPr>
+        <w:t>还</w:t>
+      </w:r>
+      <w:r>
+        <w:rPr>
+          <w:sz w:val="28"/>
+        </w:rPr>
+        <w:t>初始化</w:t>
+      </w:r>
+      <w:r>
+        <w:rPr>
+          <w:rFonts w:hint="eastAsia"/>
+          <w:sz w:val="28"/>
+        </w:rPr>
+        <w:t>函数</w:t>
+      </w:r>
+      <w:r>
+        <w:rPr>
+          <w:sz w:val="28"/>
+        </w:rPr>
+        <w:t>指针</w:t>
+      </w:r>
+    </w:p>
+    <w:p>
+      <w:pPr>
+        <w:jc w:val="left"/>
+        <w:rPr>
+          <w:rFonts w:hint="eastAsia"/>
+          <w:sz w:val="28"/>
+        </w:rPr>
+      </w:pPr>
+    </w:p>
+    <w:p>
+      <w:pPr>
+        <w:jc w:val="left"/>
+        <w:rPr>
+          <w:rFonts w:hint="eastAsia"/>
+          <w:sz w:val="28"/>
+        </w:rPr>
+      </w:pPr>
+    </w:p>
+    <w:p>
+      <w:pPr>
+        <w:jc w:val="left"/>
+        <w:rPr>
+          <w:sz w:val="28"/>
+        </w:rPr>
+      </w:pPr>
+      <w:r>
+        <w:rPr>
+          <w:sz w:val="28"/>
+        </w:rPr>
+        <w:drawing>
+          <wp:inline distT="0" distB="0" distL="0" distR="0" wp14:anchorId="01AAB746" wp14:editId="7F7E39E2">
+            <wp:extent cx="5270500" cy="1477010"/>
+            <wp:effectExtent l="0" t="0" r="12700" b="0"/>
+            <wp:docPr id="7" name="图片 7"/>
+            <wp:cNvGraphicFramePr>
+              <a:graphicFrameLocks xmlns:a="http://schemas.openxmlformats.org/drawingml/2006/main" noChangeAspect="1"/>
+            </wp:cNvGraphicFramePr>
+            <a:graphic xmlns:a="http://schemas.openxmlformats.org/drawingml/2006/main">
+              <a:graphicData uri="http://schemas.openxmlformats.org/drawingml/2006/picture">
+                <pic:pic xmlns:pic="http://schemas.openxmlformats.org/drawingml/2006/picture">
+                  <pic:nvPicPr>
+                    <pic:cNvPr id="1" name=""/>
+                    <pic:cNvPicPr/>
+                  </pic:nvPicPr>
+                  <pic:blipFill>
+                    <a:blip r:embed="rId10"/>
+                    <a:stretch>
+                      <a:fillRect/>
+                    </a:stretch>
+                  </pic:blipFill>
+                  <pic:spPr>
+                    <a:xfrm>
+                      <a:off x="0" y="0"/>
+                      <a:ext cx="5270500" cy="1477010"/>
+                    </a:xfrm>
+                    <a:prstGeom prst="rect">
+                      <a:avLst/>
+                    </a:prstGeom>
+                  </pic:spPr>
+                </pic:pic>
+              </a:graphicData>
+            </a:graphic>
+          </wp:inline>
+        </w:drawing>
+      </w:r>
+    </w:p>
+    <w:p>
+      <w:pPr>
+        <w:jc w:val="left"/>
+        <w:rPr>
+          <w:rFonts w:hint="eastAsia"/>
+          <w:sz w:val="28"/>
+        </w:rPr>
+      </w:pPr>
+    </w:p>
+    <w:p>
+      <w:pPr>
+        <w:jc w:val="left"/>
+        <w:rPr>
+          <w:rFonts w:hint="eastAsia"/>
+          <w:sz w:val="28"/>
+        </w:rPr>
+      </w:pPr>
+      <w:r>
+        <w:rPr>
+          <w:rFonts w:hint="eastAsia"/>
+          <w:sz w:val="28"/>
+        </w:rPr>
+        <w:t>管理</w:t>
+      </w:r>
+      <w:r>
+        <w:rPr>
+          <w:sz w:val="28"/>
+        </w:rPr>
+        <w:t>指针</w:t>
+      </w:r>
+    </w:p>
+    <w:p>
+      <w:pPr>
+        <w:jc w:val="left"/>
+        <w:rPr>
+          <w:sz w:val="28"/>
+        </w:rPr>
+      </w:pPr>
+      <w:r>
+        <w:rPr>
+          <w:sz w:val="28"/>
+        </w:rPr>
+        <w:drawing>
+          <wp:inline distT="0" distB="0" distL="0" distR="0" wp14:anchorId="26B0597D" wp14:editId="5E402177">
+            <wp:extent cx="5270500" cy="892810"/>
+            <wp:effectExtent l="0" t="0" r="12700" b="0"/>
+            <wp:docPr id="8" name="图片 8"/>
+            <wp:cNvGraphicFramePr>
+              <a:graphicFrameLocks xmlns:a="http://schemas.openxmlformats.org/drawingml/2006/main" noChangeAspect="1"/>
+            </wp:cNvGraphicFramePr>
+            <a:graphic xmlns:a="http://schemas.openxmlformats.org/drawingml/2006/main">
+              <a:graphicData uri="http://schemas.openxmlformats.org/drawingml/2006/picture">
+                <pic:pic xmlns:pic="http://schemas.openxmlformats.org/drawingml/2006/picture">
+                  <pic:nvPicPr>
+                    <pic:cNvPr id="1" name=""/>
+                    <pic:cNvPicPr/>
+                  </pic:nvPicPr>
+                  <pic:blipFill>
+                    <a:blip r:embed="rId11"/>
+                    <a:stretch>
+                      <a:fillRect/>
+                    </a:stretch>
+                  </pic:blipFill>
+                  <pic:spPr>
+                    <a:xfrm>
+                      <a:off x="0" y="0"/>
+                      <a:ext cx="5270500" cy="892810"/>
+                    </a:xfrm>
+                    <a:prstGeom prst="rect">
+                      <a:avLst/>
+                    </a:prstGeom>
+                  </pic:spPr>
+                </pic:pic>
+              </a:graphicData>
+            </a:graphic>
+          </wp:inline>
+        </w:drawing>
+      </w:r>
+    </w:p>
+    <w:p>
+      <w:pPr>
+        <w:jc w:val="left"/>
+        <w:rPr>
+          <w:rFonts w:hint="eastAsia"/>
+          <w:sz w:val="28"/>
+        </w:rPr>
+      </w:pPr>
+    </w:p>
+    <w:p>
+      <w:pPr>
+        <w:jc w:val="left"/>
+        <w:rPr>
+          <w:sz w:val="28"/>
+        </w:rPr>
+      </w:pPr>
+      <w:r>
+        <w:rPr>
+          <w:rFonts w:hint="eastAsia"/>
+          <w:sz w:val="28"/>
+        </w:rPr>
+        <w:t>智能</w:t>
+      </w:r>
+      <w:r>
+        <w:rPr>
+          <w:sz w:val="28"/>
+        </w:rPr>
+        <w:t>指针</w:t>
+      </w:r>
+      <w:r>
+        <w:rPr>
+          <w:sz w:val="28"/>
+        </w:rPr>
+        <w:t xml:space="preserve"> </w:t>
+      </w:r>
+      <w:r>
+        <w:rPr>
+          <w:sz w:val="28"/>
+        </w:rPr>
+        <w:t>引用计数</w:t>
+      </w:r>
+      <w:r>
+        <w:rPr>
+          <w:sz w:val="28"/>
+        </w:rPr>
+        <w:t xml:space="preserve">   </w:t>
+      </w:r>
+      <w:r>
+        <w:rPr>
+          <w:rFonts w:hint="eastAsia"/>
+          <w:sz w:val="28"/>
+        </w:rPr>
+        <w:t>将</w:t>
+      </w:r>
+      <w:r>
+        <w:rPr>
+          <w:sz w:val="28"/>
+        </w:rPr>
+        <w:t>计数器与对象关联当计数器为</w:t>
+      </w:r>
+      <w:r>
+        <w:rPr>
+          <w:sz w:val="28"/>
+        </w:rPr>
+        <w:t xml:space="preserve">0 </w:t>
+      </w:r>
+      <w:r>
+        <w:rPr>
+          <w:rFonts w:hint="eastAsia"/>
+          <w:sz w:val="28"/>
+        </w:rPr>
+        <w:t>时</w:t>
+      </w:r>
+      <w:r>
+        <w:rPr>
+          <w:sz w:val="28"/>
+        </w:rPr>
+        <w:t>删除指针</w:t>
+      </w:r>
+    </w:p>
+    <w:p>
+      <w:pPr>
+        <w:jc w:val="left"/>
+        <w:rPr>
+          <w:rFonts w:hint="eastAsia"/>
+          <w:sz w:val="28"/>
+        </w:rPr>
+      </w:pPr>
+      <w:r>
+        <w:rPr>
+          <w:sz w:val="28"/>
+        </w:rPr>
+        <w:drawing>
+          <wp:inline distT="0" distB="0" distL="0" distR="0" wp14:anchorId="0D3863B8" wp14:editId="73EA8CD6">
+            <wp:extent cx="5270500" cy="3803015"/>
+            <wp:effectExtent l="0" t="0" r="12700" b="6985"/>
+            <wp:docPr id="9" name="图片 9"/>
+            <wp:cNvGraphicFramePr>
+              <a:graphicFrameLocks xmlns:a="http://schemas.openxmlformats.org/drawingml/2006/main" noChangeAspect="1"/>
+            </wp:cNvGraphicFramePr>
+            <a:graphic xmlns:a="http://schemas.openxmlformats.org/drawingml/2006/main">
+              <a:graphicData uri="http://schemas.openxmlformats.org/drawingml/2006/picture">
+                <pic:pic xmlns:pic="http://schemas.openxmlformats.org/drawingml/2006/picture">
+                  <pic:nvPicPr>
+                    <pic:cNvPr id="1" name=""/>
+                    <pic:cNvPicPr/>
+                  </pic:nvPicPr>
+                  <pic:blipFill>
+                    <a:blip r:embed="rId12"/>
+                    <a:stretch>
+                      <a:fillRect/>
+                    </a:stretch>
+                  </pic:blipFill>
+                  <pic:spPr>
+                    <a:xfrm>
+                      <a:off x="0" y="0"/>
+                      <a:ext cx="5270500" cy="3803015"/>
+                    </a:xfrm>
+                    <a:prstGeom prst="rect">
+                      <a:avLst/>
+                    </a:prstGeom>
+                  </pic:spPr>
+                </pic:pic>
+              </a:graphicData>
+            </a:graphic>
+          </wp:inline>
+        </w:drawing>
+      </w:r>
+      <w:bookmarkStart w:id="0" w:name="_GoBack"/>
+      <w:bookmarkEnd w:id="0"/>
     </w:p>
     <w:sectPr>
       <w:pgSz w:w="11900" w:h="16840"/>

</xml_diff>